<commit_message>
Finalizado exercicio 2 da lista 9
</commit_message>
<xml_diff>
--- a/exercicios/lista12/acsjunior-ppgmne-mnum-7077-lista12_resenha.docx
+++ b/exercicios/lista12/acsjunior-ppgmne-mnum-7077-lista12_resenha.docx
@@ -91,7 +91,14 @@
       </w:r>
     </w:p>
     <w:p/>
-    <w:p/>
+    <w:p>
+      <w:pPr>
+        <w:pStyle w:val="Ttulo2"/>
+      </w:pPr>
+      <w:r>
+        <w:t>Antonio C. da Silva Júnior (20/12/2020)</w:t>
+      </w:r>
+    </w:p>
     <w:p>
       <w:pPr>
         <w:pStyle w:val="Ttulo1"/>
@@ -99,7 +106,21 @@
     </w:p>
     <w:p>
       <w:r>
-        <w:t xml:space="preserve">O trabalho supramencionado, publicado na revista </w:t>
+        <w:t>O trabalho supramencionado</w:t>
+      </w:r>
+      <w:r>
+        <w:t xml:space="preserve"> (</w:t>
+      </w:r>
+      <w:hyperlink r:id="rId5" w:tgtFrame="_blank" w:tooltip="Persistent link using digital object identifier" w:history="1">
+        <w:r>
+          <w:t>https://doi.org/10.1016/j.cie.2017.07.019</w:t>
+        </w:r>
+      </w:hyperlink>
+      <w:r>
+        <w:t>)</w:t>
+      </w:r>
+      <w:r>
+        <w:t xml:space="preserve">, publicado na revista </w:t>
       </w:r>
       <w:proofErr w:type="spellStart"/>
       <w:r>
@@ -121,7 +142,10 @@
         <w:t xml:space="preserve">e </w:t>
       </w:r>
       <w:r>
-        <w:t>aborda uma</w:t>
+        <w:t>apresenta</w:t>
+      </w:r>
+      <w:r>
+        <w:t xml:space="preserve"> uma</w:t>
       </w:r>
       <w:r>
         <w:t xml:space="preserve"> solução para o problema do déficit de armazenamento de grãos do estado do Paraná. De acordo com os autores, a produção de grãos no Brasil</w:t>
@@ -130,7 +154,13 @@
         <w:t xml:space="preserve"> </w:t>
       </w:r>
       <w:r>
-        <w:t xml:space="preserve">havia aumentado cerca de 300% nos últimos 20 anos, colocando o Brasil, no cenário mundial, como o segundo maior produtor de soja e o terceiro maior produtor milho, grãos que representam cerca de 85% da produção total de grãos no Brasil.  Entretanto, a capacidade de armazenamento não foi acompanhada na mesma proporção, </w:t>
+        <w:t xml:space="preserve">havia aumentado cerca de 300% nos últimos 20 anos, colocando o Brasil, no cenário mundial, como o segundo maior produtor de soja e o terceiro maior produtor milho, grãos que representam cerca de 85% da produção total de grãos no Brasil.  Entretanto, a capacidade de armazenamento não </w:t>
+      </w:r>
+      <w:r>
+        <w:t>aumentou</w:t>
+      </w:r>
+      <w:r>
+        <w:t xml:space="preserve"> na mesma proporção, </w:t>
       </w:r>
       <w:r>
         <w:t>acarretando</w:t>
@@ -174,7 +204,19 @@
     </w:p>
     <w:p>
       <w:r>
-        <w:t>A solução do problema foi desenvolvida em duas fases. Na primeira fase um algoritmo genético foi aplicado para particionar os 399 municípios paranaenses em k regiões de armazenamento.  Este modelo era composto por duas funções objetivos: a primeira com foco</w:t>
+        <w:t xml:space="preserve">A solução do problema foi desenvolvida em duas fases. Na primeira fase um algoritmo genético </w:t>
+      </w:r>
+      <w:r>
+        <w:t xml:space="preserve">customizado </w:t>
+      </w:r>
+      <w:r>
+        <w:t xml:space="preserve">foi aplicado para particionar os 399 municípios paranaenses em k regiões de armazenamento.  Este modelo </w:t>
+      </w:r>
+      <w:r>
+        <w:t>foi</w:t>
+      </w:r>
+      <w:r>
+        <w:t xml:space="preserve"> composto por duas funções objetivo: a primeira com foco</w:t>
       </w:r>
       <w:r>
         <w:t xml:space="preserve"> em</w:t>
@@ -192,7 +234,7 @@
         <w:t xml:space="preserve"> </w:t>
       </w:r>
       <w:r>
-        <w:t xml:space="preserve">de Programação Linear Inteira Binária </w:t>
+        <w:t xml:space="preserve">de Programação Linear Binária </w:t>
       </w:r>
       <w:r>
         <w:t>para prescrever</w:t>
@@ -211,10 +253,62 @@
       </w:r>
     </w:p>
     <w:p>
-      <w:r>
-        <w:t xml:space="preserve">Portanto, o trabalho </w:t>
+      <w:pPr>
+        <w:rPr>
+          <w:u w:val="single"/>
+        </w:rPr>
+      </w:pPr>
+      <w:r>
+        <w:t>A</w:t>
+      </w:r>
+      <w:r>
+        <w:t xml:space="preserve"> solução apresentada pelos autores demonstrou-se ser não só plausível como necessária no cenário descrito, uma vez que outros estados brasileiros por sofrerem com o déficit de armazenamento, colaboram para tornar o período de exportação de soja e milho caótico nos portos e estradas brasileiras, o que deixa evidente que o déficit de armazenamento impacta o </w:t>
+      </w:r>
+      <w:r>
+        <w:lastRenderedPageBreak/>
+        <w:t xml:space="preserve">país </w:t>
+      </w:r>
+      <w:r>
+        <w:t>em diversos aspectos.</w:t>
+      </w:r>
+      <w:r>
+        <w:t xml:space="preserve"> Além disso, outros países da América do Sul vêm aumentando </w:t>
+      </w:r>
+      <w:r>
+        <w:t>suas</w:t>
+      </w:r>
+      <w:r>
+        <w:t xml:space="preserve"> produ</w:t>
+      </w:r>
+      <w:r>
+        <w:t>ções</w:t>
+      </w:r>
+      <w:r>
+        <w:t xml:space="preserve"> de grãos ano após ano, o que torna crível a possibilidade de também sofrerem com o problema do déficit de armazenamento</w:t>
+      </w:r>
+      <w:r>
+        <w:t xml:space="preserve"> no futuro</w:t>
+      </w:r>
+      <w:r>
+        <w:t xml:space="preserve">. </w:t>
+      </w:r>
+      <w:r>
+        <w:t>Chamou a atenção também que a abordagem pode ser adaptada para resolver diversos problemas, não só do setor da agricultura, inclusive ao analisar as referências bibliográficas é possível notar que uma solução semelhante foi aplicada pelos autores em um problema de particionamento do sistema de saúde do Paraná.</w:t>
+      </w:r>
+      <w:r>
+        <w:t xml:space="preserve"> </w:t>
+      </w:r>
+      <w:r>
+        <w:t>Assim send</w:t>
+      </w:r>
+      <w:r>
+        <w:t xml:space="preserve">o, diante do poder de generalização </w:t>
+      </w:r>
+      <w:r>
+        <w:t xml:space="preserve">da solução, entende-se que outras localidades e cenários podem ser beneficiados com sua implementação. </w:t>
       </w:r>
     </w:p>
+    <w:p/>
     <w:p/>
     <w:p/>
     <w:p>
@@ -652,6 +746,28 @@
       <w:szCs w:val="32"/>
     </w:rPr>
   </w:style>
+  <w:style w:type="paragraph" w:styleId="Ttulo2">
+    <w:name w:val="heading 2"/>
+    <w:basedOn w:val="Normal"/>
+    <w:next w:val="Normal"/>
+    <w:link w:val="Ttulo2Char"/>
+    <w:uiPriority w:val="9"/>
+    <w:unhideWhenUsed/>
+    <w:qFormat/>
+    <w:rsid w:val="005E2613"/>
+    <w:pPr>
+      <w:keepNext/>
+      <w:keepLines/>
+      <w:spacing w:before="40" w:after="0"/>
+      <w:outlineLvl w:val="1"/>
+    </w:pPr>
+    <w:rPr>
+      <w:rFonts w:asciiTheme="majorHAnsi" w:eastAsiaTheme="majorEastAsia" w:hAnsiTheme="majorHAnsi" w:cstheme="majorBidi"/>
+      <w:color w:val="2F5496" w:themeColor="accent1" w:themeShade="BF"/>
+      <w:sz w:val="26"/>
+      <w:szCs w:val="26"/>
+    </w:rPr>
+  </w:style>
   <w:style w:type="character" w:default="1" w:styleId="Fontepargpadro">
     <w:name w:val="Default Paragraph Font"/>
     <w:uiPriority w:val="1"/>
@@ -690,6 +806,31 @@
       <w:color w:val="2F5496" w:themeColor="accent1" w:themeShade="BF"/>
       <w:sz w:val="32"/>
       <w:szCs w:val="32"/>
+    </w:rPr>
+  </w:style>
+  <w:style w:type="character" w:customStyle="1" w:styleId="Ttulo2Char">
+    <w:name w:val="Título 2 Char"/>
+    <w:basedOn w:val="Fontepargpadro"/>
+    <w:link w:val="Ttulo2"/>
+    <w:uiPriority w:val="9"/>
+    <w:rsid w:val="005E2613"/>
+    <w:rPr>
+      <w:rFonts w:asciiTheme="majorHAnsi" w:eastAsiaTheme="majorEastAsia" w:hAnsiTheme="majorHAnsi" w:cstheme="majorBidi"/>
+      <w:color w:val="2F5496" w:themeColor="accent1" w:themeShade="BF"/>
+      <w:sz w:val="26"/>
+      <w:szCs w:val="26"/>
+    </w:rPr>
+  </w:style>
+  <w:style w:type="character" w:styleId="Hyperlink">
+    <w:name w:val="Hyperlink"/>
+    <w:basedOn w:val="Fontepargpadro"/>
+    <w:uiPriority w:val="99"/>
+    <w:semiHidden/>
+    <w:unhideWhenUsed/>
+    <w:rsid w:val="00E37709"/>
+    <w:rPr>
+      <w:color w:val="0000FF"/>
+      <w:u w:val="single"/>
     </w:rPr>
   </w:style>
 </w:styles>

</xml_diff>